<commit_message>
go over creategame AT, usecase, and login at, usecase
</commit_message>
<xml_diff>
--- a/Diagrams/LoginUsecase.docx
+++ b/Diagrams/LoginUsecase.docx
@@ -1,6 +1,6 @@
 
 <file path=word/document.xml><?xml version="1.0" encoding="utf-8"?>
-<w:document xmlns:wpc="http://schemas.microsoft.com/office/word/2010/wordprocessingCanvas" xmlns:cx="http://schemas.microsoft.com/office/drawing/2014/chartex" xmlns:cx1="http://schemas.microsoft.com/office/drawing/2015/9/8/chartex" xmlns:cx2="http://schemas.microsoft.com/office/drawing/2015/10/21/chartex" xmlns:cx3="http://schemas.microsoft.com/office/drawing/2016/5/9/chartex" xmlns:cx4="http://schemas.microsoft.com/office/drawing/2016/5/10/chartex" xmlns:cx5="http://schemas.microsoft.com/office/drawing/2016/5/11/chartex" xmlns:mc="http://schemas.openxmlformats.org/markup-compatibility/2006" xmlns:o="urn:schemas-microsoft-com:office:office" xmlns:r="http://schemas.openxmlformats.org/officeDocument/2006/relationships" xmlns:m="http://schemas.openxmlformats.org/officeDocument/2006/math" xmlns:v="urn:schemas-microsoft-com:vml" xmlns:wp14="http://schemas.microsoft.com/office/word/2010/wordprocessingDrawing" xmlns:wp="http://schemas.openxmlformats.org/drawingml/2006/wordprocessingDrawing" xmlns:w10="urn:schemas-microsoft-com:office:word" xmlns:w="http://schemas.openxmlformats.org/wordprocessingml/2006/main" xmlns:w14="http://schemas.microsoft.com/office/word/2010/wordml" xmlns:w15="http://schemas.microsoft.com/office/word/2012/wordml" xmlns:w16se="http://schemas.microsoft.com/office/word/2015/wordml/symex" xmlns:wpg="http://schemas.microsoft.com/office/word/2010/wordprocessingGroup" xmlns:wpi="http://schemas.microsoft.com/office/word/2010/wordprocessingInk" xmlns:wne="http://schemas.microsoft.com/office/word/2006/wordml" xmlns:wps="http://schemas.microsoft.com/office/word/2010/wordprocessingShape" mc:Ignorable="w14 w15 w16se wp14">
+<w:document xmlns:wpc="http://schemas.microsoft.com/office/word/2010/wordprocessingCanvas" xmlns:cx="http://schemas.microsoft.com/office/drawing/2014/chartex" xmlns:cx1="http://schemas.microsoft.com/office/drawing/2015/9/8/chartex" xmlns:cx2="http://schemas.microsoft.com/office/drawing/2015/10/21/chartex" xmlns:cx3="http://schemas.microsoft.com/office/drawing/2016/5/9/chartex" xmlns:cx4="http://schemas.microsoft.com/office/drawing/2016/5/10/chartex" xmlns:cx5="http://schemas.microsoft.com/office/drawing/2016/5/11/chartex" xmlns:cx6="http://schemas.microsoft.com/office/drawing/2016/5/12/chartex" xmlns:cx7="http://schemas.microsoft.com/office/drawing/2016/5/13/chartex" xmlns:cx8="http://schemas.microsoft.com/office/drawing/2016/5/14/chartex" xmlns:mc="http://schemas.openxmlformats.org/markup-compatibility/2006" xmlns:aink="http://schemas.microsoft.com/office/drawing/2016/ink" xmlns:o="urn:schemas-microsoft-com:office:office" xmlns:r="http://schemas.openxmlformats.org/officeDocument/2006/relationships" xmlns:m="http://schemas.openxmlformats.org/officeDocument/2006/math" xmlns:v="urn:schemas-microsoft-com:vml" xmlns:wp14="http://schemas.microsoft.com/office/word/2010/wordprocessingDrawing" xmlns:wp="http://schemas.openxmlformats.org/drawingml/2006/wordprocessingDrawing" xmlns:w10="urn:schemas-microsoft-com:office:word" xmlns:w="http://schemas.openxmlformats.org/wordprocessingml/2006/main" xmlns:w14="http://schemas.microsoft.com/office/word/2010/wordml" xmlns:w15="http://schemas.microsoft.com/office/word/2012/wordml" xmlns:w16se="http://schemas.microsoft.com/office/word/2015/wordml/symex" xmlns:wpg="http://schemas.microsoft.com/office/word/2010/wordprocessingGroup" xmlns:wpi="http://schemas.microsoft.com/office/word/2010/wordprocessingInk" xmlns:wne="http://schemas.microsoft.com/office/word/2006/wordml" xmlns:wps="http://schemas.microsoft.com/office/word/2010/wordprocessingShape" mc:Ignorable="w14 w15 w16se wp14">
   <w:background w:color="FFFFFF"/>
   <w:body>
     <w:p>
@@ -261,7 +261,38 @@
         <w:contextualSpacing/>
       </w:pPr>
       <w:r>
-        <w:t>The system validates that there is no another active user in the system.</w:t>
+        <w:t xml:space="preserve"> </w:t>
+      </w:r>
+      <w:r>
+        <w:t xml:space="preserve">The system logs in the user into the Texas </w:t>
+      </w:r>
+      <w:proofErr w:type="spellStart"/>
+      <w:r>
+        <w:t>Hold’em</w:t>
+      </w:r>
+      <w:proofErr w:type="spellEnd"/>
+      <w:r>
+        <w:t xml:space="preserve"> system.</w:t>
+      </w:r>
+    </w:p>
+    <w:p>
+      <w:pPr>
+        <w:numPr>
+          <w:ilvl w:val="1"/>
+          <w:numId w:val="1"/>
+        </w:numPr>
+        <w:spacing w:after="0"/>
+        <w:ind w:hanging="432"/>
+        <w:contextualSpacing/>
+      </w:pPr>
+      <w:r>
+        <w:rPr>
+          <w:b/>
+        </w:rPr>
+        <w:t>Alternate Flows</w:t>
+      </w:r>
+      <w:r>
+        <w:t xml:space="preserve">: </w:t>
       </w:r>
     </w:p>
     <w:p>
@@ -270,7 +301,6 @@
           <w:ilvl w:val="2"/>
           <w:numId w:val="1"/>
         </w:numPr>
-        <w:spacing w:after="0"/>
         <w:ind w:hanging="504"/>
         <w:contextualSpacing/>
       </w:pPr>
@@ -278,50 +308,6 @@
         <w:t xml:space="preserve"> </w:t>
       </w:r>
       <w:r>
-        <w:t xml:space="preserve">The system logs in the user into the Texas </w:t>
-      </w:r>
-      <w:proofErr w:type="spellStart"/>
-      <w:r>
-        <w:t>Hold’em</w:t>
-      </w:r>
-      <w:proofErr w:type="spellEnd"/>
-      <w:r>
-        <w:t xml:space="preserve"> system.</w:t>
-      </w:r>
-    </w:p>
-    <w:p>
-      <w:pPr>
-        <w:numPr>
-          <w:ilvl w:val="1"/>
-          <w:numId w:val="1"/>
-        </w:numPr>
-        <w:spacing w:after="0"/>
-        <w:ind w:hanging="432"/>
-        <w:contextualSpacing/>
-      </w:pPr>
-      <w:r>
-        <w:rPr>
-          <w:b/>
-        </w:rPr>
-        <w:t>Alternate Flows</w:t>
-      </w:r>
-      <w:r>
-        <w:t xml:space="preserve">: </w:t>
-      </w:r>
-    </w:p>
-    <w:p>
-      <w:pPr>
-        <w:numPr>
-          <w:ilvl w:val="2"/>
-          <w:numId w:val="1"/>
-        </w:numPr>
-        <w:ind w:hanging="504"/>
-        <w:contextualSpacing/>
-      </w:pPr>
-      <w:r>
-        <w:t xml:space="preserve"> </w:t>
-      </w:r>
-      <w:r>
         <w:rPr>
           <w:u w:val="single"/>
         </w:rPr>
@@ -348,258 +334,222 @@
     </w:p>
     <w:p>
       <w:pPr>
-        <w:numPr>
-          <w:ilvl w:val="2"/>
-          <w:numId w:val="1"/>
-        </w:numPr>
-        <w:ind w:hanging="504"/>
-        <w:contextualSpacing/>
+        <w:rPr>
+          <w:sz w:val="28"/>
+          <w:szCs w:val="28"/>
+        </w:rPr>
       </w:pPr>
       <w:r>
         <w:rPr>
           <w:u w:val="single"/>
-        </w:rPr>
-        <w:t>There is another active user in the system</w:t>
-      </w:r>
-      <w:r>
-        <w:rPr>
-          <w:u w:val="single"/>
+          <w:rtl/>
         </w:rPr>
         <w:br/>
-      </w:r>
-      <w:r>
-        <w:t>If in the basic flow there</w:t>
-      </w:r>
-      <w:r>
-        <w:t xml:space="preserve"> is another</w:t>
-      </w:r>
-      <w:r>
-        <w:t xml:space="preserve"> </w:t>
-      </w:r>
-      <w:r>
-        <w:t>user that logged in to system and did not logout the system return login failure result.</w:t>
-      </w:r>
-      <w:r>
-        <w:t xml:space="preserve"> </w:t>
-      </w:r>
-      <w:r>
-        <w:t>The actor can then choose to cancel the login and exit the system, in which case the flow is finished with no changes to the current session, or to retry the login and return to the beginning of the basic flow.</w:t>
       </w:r>
       <w:bookmarkStart w:id="0" w:name="_GoBack"/>
       <w:bookmarkEnd w:id="0"/>
       <w:r>
-        <w:br/>
-      </w:r>
-    </w:p>
-    <w:p>
-      <w:pPr>
-        <w:rPr>
+        <w:rPr>
+          <w:b/>
           <w:sz w:val="28"/>
           <w:szCs w:val="28"/>
         </w:rPr>
-      </w:pPr>
-      <w:r>
+        <w:t>Acceptance Test Scenarios</w:t>
+      </w:r>
+    </w:p>
+    <w:p>
+      <w:pPr>
+        <w:numPr>
+          <w:ilvl w:val="0"/>
+          <w:numId w:val="3"/>
+        </w:numPr>
+        <w:spacing w:after="0"/>
+        <w:ind w:hanging="360"/>
+        <w:contextualSpacing/>
+      </w:pPr>
+      <w:r>
+        <w:rPr>
+          <w:b/>
+        </w:rPr>
+        <w:t>Use case</w:t>
+      </w:r>
+      <w:r>
+        <w:t>: User login to the system</w:t>
+      </w:r>
+    </w:p>
+    <w:p>
+      <w:pPr>
+        <w:numPr>
+          <w:ilvl w:val="0"/>
+          <w:numId w:val="3"/>
+        </w:numPr>
+        <w:spacing w:after="0"/>
+        <w:ind w:hanging="360"/>
+        <w:contextualSpacing/>
+      </w:pPr>
+      <w:r>
+        <w:rPr>
+          <w:b/>
+        </w:rPr>
+        <w:t>Good</w:t>
+      </w:r>
+      <w:r>
+        <w:t xml:space="preserve">: </w:t>
+      </w:r>
+    </w:p>
+    <w:p>
+      <w:pPr>
+        <w:numPr>
+          <w:ilvl w:val="1"/>
+          <w:numId w:val="3"/>
+        </w:numPr>
+        <w:spacing w:after="0"/>
+        <w:ind w:hanging="432"/>
+        <w:contextualSpacing/>
+      </w:pPr>
+      <w:r>
+        <w:t xml:space="preserve">Successful login to the system: The registered user enters legit username and password and is logged into the Texas </w:t>
+      </w:r>
+      <w:proofErr w:type="spellStart"/>
+      <w:r>
+        <w:t>Hold’em</w:t>
+      </w:r>
+      <w:proofErr w:type="spellEnd"/>
+      <w:r>
+        <w:t xml:space="preserve"> system.</w:t>
+      </w:r>
+    </w:p>
+    <w:p>
+      <w:pPr>
+        <w:numPr>
+          <w:ilvl w:val="0"/>
+          <w:numId w:val="3"/>
+        </w:numPr>
+        <w:spacing w:after="0"/>
+        <w:ind w:hanging="360"/>
+        <w:contextualSpacing/>
+      </w:pPr>
+      <w:r>
+        <w:rPr>
+          <w:b/>
+        </w:rPr>
+        <w:t>Bad</w:t>
+      </w:r>
+      <w:r>
+        <w:t>:</w:t>
+      </w:r>
+    </w:p>
+    <w:p>
+      <w:pPr>
+        <w:numPr>
+          <w:ilvl w:val="1"/>
+          <w:numId w:val="3"/>
+        </w:numPr>
+        <w:spacing w:after="0"/>
+        <w:ind w:hanging="432"/>
+        <w:contextualSpacing/>
+      </w:pPr>
+      <w:r>
+        <w:t>Max amount of characters</w:t>
+      </w:r>
+      <w:r>
+        <w:t xml:space="preserve">: The user enters </w:t>
+      </w:r>
+      <w:r>
+        <w:t>more than the maximum allowed characters to the</w:t>
+      </w:r>
+      <w:r>
+        <w:t xml:space="preserve"> </w:t>
+      </w:r>
+      <w:r>
+        <w:t>username and</w:t>
+      </w:r>
+      <w:r>
+        <w:t>/or</w:t>
+      </w:r>
+      <w:r>
+        <w:t xml:space="preserve"> password field, AF Invalid Username / Password is activated.</w:t>
+      </w:r>
+    </w:p>
+    <w:p>
+      <w:pPr>
+        <w:numPr>
+          <w:ilvl w:val="0"/>
+          <w:numId w:val="3"/>
+        </w:numPr>
+        <w:spacing w:after="0"/>
+        <w:ind w:hanging="360"/>
+        <w:contextualSpacing/>
+      </w:pPr>
+      <w:r>
+        <w:rPr>
+          <w:b/>
+        </w:rPr>
+        <w:t>Sad</w:t>
+      </w:r>
+      <w:r>
+        <w:t>:</w:t>
+      </w:r>
+    </w:p>
+    <w:p>
+      <w:pPr>
+        <w:numPr>
+          <w:ilvl w:val="1"/>
+          <w:numId w:val="3"/>
+        </w:numPr>
+        <w:spacing w:after="0"/>
+        <w:ind w:hanging="432"/>
+        <w:contextualSpacing/>
+      </w:pPr>
+      <w:r>
+        <w:t xml:space="preserve">Invalid username / password: The user entered an incorrect combination username or password, AF Invalid Username / Password is activated. </w:t>
+      </w:r>
+      <w:r>
+        <w:br/>
+      </w:r>
+      <w:r>
+        <w:br/>
+      </w:r>
+      <w:r>
+        <w:br/>
+      </w:r>
+      <w:r>
+        <w:br/>
+      </w:r>
+      <w:r>
+        <w:br/>
+      </w:r>
+      <w:r>
+        <w:br/>
+      </w:r>
+      <w:r>
+        <w:br/>
+      </w:r>
+      <w:r>
+        <w:br/>
+      </w:r>
+    </w:p>
+    <w:p>
+      <w:pPr>
+        <w:spacing w:after="0"/>
+        <w:contextualSpacing/>
+      </w:pPr>
+    </w:p>
+    <w:p>
+      <w:pPr>
         <w:rPr>
           <w:b/>
           <w:sz w:val="28"/>
           <w:szCs w:val="28"/>
         </w:rPr>
-        <w:t>Acceptance Test Scenarios</w:t>
-      </w:r>
-    </w:p>
-    <w:p>
-      <w:pPr>
-        <w:numPr>
-          <w:ilvl w:val="0"/>
-          <w:numId w:val="3"/>
-        </w:numPr>
-        <w:spacing w:after="0"/>
-        <w:ind w:hanging="360"/>
-        <w:contextualSpacing/>
-      </w:pPr>
-      <w:r>
-        <w:rPr>
-          <w:b/>
-        </w:rPr>
-        <w:t>Use case</w:t>
-      </w:r>
-      <w:r>
-        <w:t>: User login to the system</w:t>
-      </w:r>
-    </w:p>
-    <w:p>
-      <w:pPr>
-        <w:numPr>
-          <w:ilvl w:val="0"/>
-          <w:numId w:val="3"/>
-        </w:numPr>
-        <w:spacing w:after="0"/>
-        <w:ind w:hanging="360"/>
-        <w:contextualSpacing/>
-      </w:pPr>
-      <w:r>
-        <w:rPr>
-          <w:b/>
-        </w:rPr>
-        <w:t>Good</w:t>
-      </w:r>
-      <w:r>
-        <w:t xml:space="preserve">: </w:t>
-      </w:r>
-    </w:p>
-    <w:p>
-      <w:pPr>
-        <w:numPr>
-          <w:ilvl w:val="1"/>
-          <w:numId w:val="3"/>
-        </w:numPr>
-        <w:spacing w:after="0"/>
-        <w:ind w:hanging="432"/>
-        <w:contextualSpacing/>
-      </w:pPr>
-      <w:r>
-        <w:t xml:space="preserve">Successful login to the system: The registered user enters legit username and password and is logged into the Texas </w:t>
-      </w:r>
-      <w:proofErr w:type="spellStart"/>
-      <w:r>
-        <w:t>Hold’em</w:t>
-      </w:r>
-      <w:proofErr w:type="spellEnd"/>
-      <w:r>
-        <w:t xml:space="preserve"> system.</w:t>
-      </w:r>
-    </w:p>
-    <w:p>
-      <w:pPr>
-        <w:numPr>
-          <w:ilvl w:val="0"/>
-          <w:numId w:val="3"/>
-        </w:numPr>
-        <w:spacing w:after="0"/>
-        <w:ind w:hanging="360"/>
-        <w:contextualSpacing/>
-      </w:pPr>
-      <w:r>
-        <w:rPr>
-          <w:b/>
-        </w:rPr>
-        <w:t>Bad</w:t>
-      </w:r>
-      <w:r>
-        <w:t>:</w:t>
-      </w:r>
-    </w:p>
-    <w:p>
-      <w:pPr>
-        <w:numPr>
-          <w:ilvl w:val="1"/>
-          <w:numId w:val="3"/>
-        </w:numPr>
-        <w:spacing w:after="0"/>
-        <w:ind w:hanging="432"/>
-        <w:contextualSpacing/>
-      </w:pPr>
-      <w:r>
-        <w:t>Max amount of characters</w:t>
-      </w:r>
-      <w:r>
-        <w:t xml:space="preserve">: The user enters </w:t>
-      </w:r>
-      <w:r>
-        <w:t>more than the maximum allowed characters to the</w:t>
-      </w:r>
-      <w:r>
-        <w:t xml:space="preserve"> </w:t>
-      </w:r>
-      <w:r>
-        <w:t>username and</w:t>
-      </w:r>
-      <w:r>
-        <w:t>/or</w:t>
-      </w:r>
-      <w:r>
-        <w:t xml:space="preserve"> password field, AF Invalid Username / Password is activated.</w:t>
-      </w:r>
-    </w:p>
-    <w:p>
-      <w:pPr>
-        <w:numPr>
-          <w:ilvl w:val="0"/>
-          <w:numId w:val="3"/>
-        </w:numPr>
-        <w:spacing w:after="0"/>
-        <w:ind w:hanging="360"/>
-        <w:contextualSpacing/>
-      </w:pPr>
-      <w:r>
-        <w:rPr>
-          <w:b/>
-        </w:rPr>
-        <w:t>Sad</w:t>
-      </w:r>
-      <w:r>
-        <w:t>:</w:t>
-      </w:r>
-    </w:p>
-    <w:p>
-      <w:pPr>
-        <w:numPr>
-          <w:ilvl w:val="1"/>
-          <w:numId w:val="3"/>
-        </w:numPr>
-        <w:spacing w:after="0"/>
-        <w:ind w:hanging="432"/>
-        <w:contextualSpacing/>
-      </w:pPr>
-      <w:r>
-        <w:t xml:space="preserve">Invalid username / password: The user entered an incorrect combination username or password, AF Invalid Username / Password is activated. </w:t>
-      </w:r>
-      <w:r>
-        <w:br/>
-      </w:r>
-      <w:r>
-        <w:br/>
-      </w:r>
-      <w:r>
-        <w:br/>
-      </w:r>
-      <w:r>
-        <w:br/>
-      </w:r>
-      <w:r>
-        <w:br/>
-      </w:r>
-      <w:r>
-        <w:lastRenderedPageBreak/>
-        <w:br/>
-      </w:r>
-      <w:r>
-        <w:br/>
-      </w:r>
-      <w:r>
-        <w:br/>
-      </w:r>
-    </w:p>
-    <w:p>
-      <w:pPr>
-        <w:spacing w:after="0"/>
-        <w:contextualSpacing/>
-      </w:pPr>
-    </w:p>
-    <w:p>
-      <w:pPr>
+      </w:pPr>
+      <w:r>
         <w:rPr>
           <w:b/>
           <w:sz w:val="28"/>
           <w:szCs w:val="28"/>
         </w:rPr>
-      </w:pPr>
-      <w:r>
-        <w:rPr>
-          <w:b/>
-          <w:sz w:val="28"/>
-          <w:szCs w:val="28"/>
-        </w:rPr>
+        <w:lastRenderedPageBreak/>
         <w:t>Use Case Diagram</w:t>
       </w:r>
     </w:p>
@@ -956,7 +906,6 @@
         <w:contextualSpacing/>
       </w:pPr>
       <w:r>
-        <w:lastRenderedPageBreak/>
         <w:t xml:space="preserve">Successful logout of the system: The registered user clicks “Logout,” and the system terminates the user’s session and redirects him to the login menu. </w:t>
       </w:r>
     </w:p>
@@ -1014,6 +963,7 @@
         <w:rPr>
           <w:b/>
         </w:rPr>
+        <w:lastRenderedPageBreak/>
         <w:t>Sad</w:t>
       </w:r>
       <w:r>
@@ -1132,7 +1082,7 @@
 </file>
 
 <file path=word/numbering.xml><?xml version="1.0" encoding="utf-8"?>
-<w:numbering xmlns:wpc="http://schemas.microsoft.com/office/word/2010/wordprocessingCanvas" xmlns:cx="http://schemas.microsoft.com/office/drawing/2014/chartex" xmlns:cx1="http://schemas.microsoft.com/office/drawing/2015/9/8/chartex" xmlns:cx2="http://schemas.microsoft.com/office/drawing/2015/10/21/chartex" xmlns:cx3="http://schemas.microsoft.com/office/drawing/2016/5/9/chartex" xmlns:cx4="http://schemas.microsoft.com/office/drawing/2016/5/10/chartex" xmlns:cx5="http://schemas.microsoft.com/office/drawing/2016/5/11/chartex" xmlns:mc="http://schemas.openxmlformats.org/markup-compatibility/2006" xmlns:o="urn:schemas-microsoft-com:office:office" xmlns:r="http://schemas.openxmlformats.org/officeDocument/2006/relationships" xmlns:m="http://schemas.openxmlformats.org/officeDocument/2006/math" xmlns:v="urn:schemas-microsoft-com:vml" xmlns:wp14="http://schemas.microsoft.com/office/word/2010/wordprocessingDrawing" xmlns:wp="http://schemas.openxmlformats.org/drawingml/2006/wordprocessingDrawing" xmlns:w10="urn:schemas-microsoft-com:office:word" xmlns:w="http://schemas.openxmlformats.org/wordprocessingml/2006/main" xmlns:w14="http://schemas.microsoft.com/office/word/2010/wordml" xmlns:w15="http://schemas.microsoft.com/office/word/2012/wordml" xmlns:w16se="http://schemas.microsoft.com/office/word/2015/wordml/symex" xmlns:wpg="http://schemas.microsoft.com/office/word/2010/wordprocessingGroup" xmlns:wpi="http://schemas.microsoft.com/office/word/2010/wordprocessingInk" xmlns:wne="http://schemas.microsoft.com/office/word/2006/wordml" xmlns:wps="http://schemas.microsoft.com/office/word/2010/wordprocessingShape" mc:Ignorable="w14 w15 w16se wp14">
+<w:numbering xmlns:wpc="http://schemas.microsoft.com/office/word/2010/wordprocessingCanvas" xmlns:cx="http://schemas.microsoft.com/office/drawing/2014/chartex" xmlns:cx1="http://schemas.microsoft.com/office/drawing/2015/9/8/chartex" xmlns:cx2="http://schemas.microsoft.com/office/drawing/2015/10/21/chartex" xmlns:cx3="http://schemas.microsoft.com/office/drawing/2016/5/9/chartex" xmlns:cx4="http://schemas.microsoft.com/office/drawing/2016/5/10/chartex" xmlns:cx5="http://schemas.microsoft.com/office/drawing/2016/5/11/chartex" xmlns:cx6="http://schemas.microsoft.com/office/drawing/2016/5/12/chartex" xmlns:cx7="http://schemas.microsoft.com/office/drawing/2016/5/13/chartex" xmlns:cx8="http://schemas.microsoft.com/office/drawing/2016/5/14/chartex" xmlns:mc="http://schemas.openxmlformats.org/markup-compatibility/2006" xmlns:aink="http://schemas.microsoft.com/office/drawing/2016/ink" xmlns:o="urn:schemas-microsoft-com:office:office" xmlns:r="http://schemas.openxmlformats.org/officeDocument/2006/relationships" xmlns:m="http://schemas.openxmlformats.org/officeDocument/2006/math" xmlns:v="urn:schemas-microsoft-com:vml" xmlns:wp14="http://schemas.microsoft.com/office/word/2010/wordprocessingDrawing" xmlns:wp="http://schemas.openxmlformats.org/drawingml/2006/wordprocessingDrawing" xmlns:w10="urn:schemas-microsoft-com:office:word" xmlns:w="http://schemas.openxmlformats.org/wordprocessingml/2006/main" xmlns:w14="http://schemas.microsoft.com/office/word/2010/wordml" xmlns:w15="http://schemas.microsoft.com/office/word/2012/wordml" xmlns:w16se="http://schemas.microsoft.com/office/word/2015/wordml/symex" xmlns:wpg="http://schemas.microsoft.com/office/word/2010/wordprocessingGroup" xmlns:wpi="http://schemas.microsoft.com/office/word/2010/wordprocessingInk" xmlns:wne="http://schemas.microsoft.com/office/word/2006/wordml" xmlns:wps="http://schemas.microsoft.com/office/word/2010/wordprocessingShape" mc:Ignorable="w14 w15 w16se wp14">
   <w:abstractNum w:abstractNumId="0" w15:restartNumberingAfterBreak="0">
     <w:nsid w:val="06A76117"/>
     <w:multiLevelType w:val="multilevel"/>
@@ -1798,13 +1748,13 @@
     <w:lsdException w:name="Smart Hyperlink" w:semiHidden="1" w:unhideWhenUsed="1"/>
     <w:lsdException w:name="Hashtag" w:semiHidden="1" w:unhideWhenUsed="1"/>
   </w:latentStyles>
-  <w:style w:type="paragraph" w:default="1" w:styleId="a">
+  <w:style w:type="paragraph" w:default="1" w:styleId="Normal">
     <w:name w:val="Normal"/>
   </w:style>
-  <w:style w:type="paragraph" w:styleId="1">
+  <w:style w:type="paragraph" w:styleId="Heading1">
     <w:name w:val="heading 1"/>
-    <w:basedOn w:val="a"/>
-    <w:next w:val="a"/>
+    <w:basedOn w:val="Normal"/>
+    <w:next w:val="Normal"/>
     <w:pPr>
       <w:keepNext/>
       <w:keepLines/>
@@ -1818,10 +1768,10 @@
       <w:szCs w:val="48"/>
     </w:rPr>
   </w:style>
-  <w:style w:type="paragraph" w:styleId="2">
+  <w:style w:type="paragraph" w:styleId="Heading2">
     <w:name w:val="heading 2"/>
-    <w:basedOn w:val="a"/>
-    <w:next w:val="a"/>
+    <w:basedOn w:val="Normal"/>
+    <w:next w:val="Normal"/>
     <w:pPr>
       <w:keepNext/>
       <w:keepLines/>
@@ -1835,10 +1785,10 @@
       <w:szCs w:val="36"/>
     </w:rPr>
   </w:style>
-  <w:style w:type="paragraph" w:styleId="3">
+  <w:style w:type="paragraph" w:styleId="Heading3">
     <w:name w:val="heading 3"/>
-    <w:basedOn w:val="a"/>
-    <w:next w:val="a"/>
+    <w:basedOn w:val="Normal"/>
+    <w:next w:val="Normal"/>
     <w:pPr>
       <w:keepNext/>
       <w:keepLines/>
@@ -1852,10 +1802,10 @@
       <w:szCs w:val="28"/>
     </w:rPr>
   </w:style>
-  <w:style w:type="paragraph" w:styleId="4">
+  <w:style w:type="paragraph" w:styleId="Heading4">
     <w:name w:val="heading 4"/>
-    <w:basedOn w:val="a"/>
-    <w:next w:val="a"/>
+    <w:basedOn w:val="Normal"/>
+    <w:next w:val="Normal"/>
     <w:pPr>
       <w:keepNext/>
       <w:keepLines/>
@@ -1869,10 +1819,10 @@
       <w:szCs w:val="24"/>
     </w:rPr>
   </w:style>
-  <w:style w:type="paragraph" w:styleId="5">
+  <w:style w:type="paragraph" w:styleId="Heading5">
     <w:name w:val="heading 5"/>
-    <w:basedOn w:val="a"/>
-    <w:next w:val="a"/>
+    <w:basedOn w:val="Normal"/>
+    <w:next w:val="Normal"/>
     <w:pPr>
       <w:keepNext/>
       <w:keepLines/>
@@ -1884,10 +1834,10 @@
       <w:b/>
     </w:rPr>
   </w:style>
-  <w:style w:type="paragraph" w:styleId="6">
+  <w:style w:type="paragraph" w:styleId="Heading6">
     <w:name w:val="heading 6"/>
-    <w:basedOn w:val="a"/>
-    <w:next w:val="a"/>
+    <w:basedOn w:val="Normal"/>
+    <w:next w:val="Normal"/>
     <w:pPr>
       <w:keepNext/>
       <w:keepLines/>
@@ -1901,13 +1851,13 @@
       <w:szCs w:val="20"/>
     </w:rPr>
   </w:style>
-  <w:style w:type="character" w:default="1" w:styleId="a0">
+  <w:style w:type="character" w:default="1" w:styleId="DefaultParagraphFont">
     <w:name w:val="Default Paragraph Font"/>
     <w:uiPriority w:val="1"/>
     <w:semiHidden/>
     <w:unhideWhenUsed/>
   </w:style>
-  <w:style w:type="table" w:default="1" w:styleId="a1">
+  <w:style w:type="table" w:default="1" w:styleId="TableNormal">
     <w:name w:val="Normal Table"/>
     <w:uiPriority w:val="99"/>
     <w:semiHidden/>
@@ -1922,16 +1872,16 @@
       </w:tblCellMar>
     </w:tblPr>
   </w:style>
-  <w:style w:type="numbering" w:default="1" w:styleId="a2">
+  <w:style w:type="numbering" w:default="1" w:styleId="NoList">
     <w:name w:val="No List"/>
     <w:uiPriority w:val="99"/>
     <w:semiHidden/>
     <w:unhideWhenUsed/>
   </w:style>
-  <w:style w:type="paragraph" w:styleId="a3">
+  <w:style w:type="paragraph" w:styleId="Title">
     <w:name w:val="Title"/>
-    <w:basedOn w:val="a"/>
-    <w:next w:val="a"/>
+    <w:basedOn w:val="Normal"/>
+    <w:next w:val="Normal"/>
     <w:pPr>
       <w:keepNext/>
       <w:keepLines/>
@@ -1944,10 +1894,10 @@
       <w:szCs w:val="72"/>
     </w:rPr>
   </w:style>
-  <w:style w:type="paragraph" w:styleId="a4">
+  <w:style w:type="paragraph" w:styleId="Subtitle">
     <w:name w:val="Subtitle"/>
-    <w:basedOn w:val="a"/>
-    <w:next w:val="a"/>
+    <w:basedOn w:val="Normal"/>
+    <w:next w:val="Normal"/>
     <w:pPr>
       <w:keepNext/>
       <w:keepLines/>

</xml_diff>